<commit_message>
Modified subsystem test plans
</commit_message>
<xml_diff>
--- a/Commissioning Documents/CCUGUI Commisioning Plan .docx
+++ b/Commissioning Documents/CCUGUI Commisioning Plan .docx
@@ -549,7 +549,19 @@
           <w:color w:val="538135" w:themeColor="accent6" w:themeShade="BF"/>
         </w:rPr>
         <w:lastRenderedPageBreak/>
-        <w:t>USER INTERFACE SPECIFICATIONS</w:t>
+        <w:t xml:space="preserve">USER INTERFACE </w:t>
+      </w:r>
+      <w:r>
+        <w:rPr>
+          <w:color w:val="538135" w:themeColor="accent6" w:themeShade="BF"/>
+        </w:rPr>
+        <w:t xml:space="preserve">APPLICATION </w:t>
+      </w:r>
+      <w:r>
+        <w:rPr>
+          <w:color w:val="538135" w:themeColor="accent6" w:themeShade="BF"/>
+        </w:rPr>
+        <w:t>SPECIFICATIONS</w:t>
       </w:r>
       <w:r>
         <w:rPr>
@@ -685,6 +697,24 @@
         <w:pStyle w:val="ListParagraph"/>
         <w:numPr>
           <w:ilvl w:val="0"/>
+          <w:numId w:val="3"/>
+        </w:numPr>
+        <w:rPr>
+          <w:lang w:val="en-US"/>
+        </w:rPr>
+      </w:pPr>
+      <w:r>
+        <w:rPr>
+          <w:lang w:val="en-US"/>
+        </w:rPr>
+        <w:t>Method to return to home screen</w:t>
+      </w:r>
+    </w:p>
+    <w:p>
+      <w:pPr>
+        <w:pStyle w:val="ListParagraph"/>
+        <w:numPr>
+          <w:ilvl w:val="0"/>
           <w:numId w:val="1"/>
         </w:numPr>
         <w:rPr>
@@ -775,6 +805,36 @@
         <w:pStyle w:val="ListParagraph"/>
         <w:numPr>
           <w:ilvl w:val="0"/>
+          <w:numId w:val="4"/>
+        </w:numPr>
+        <w:rPr>
+          <w:lang w:val="en-US"/>
+        </w:rPr>
+      </w:pPr>
+      <w:r>
+        <w:rPr>
+          <w:lang w:val="en-US"/>
+        </w:rPr>
+        <w:t xml:space="preserve">Method to return to </w:t>
+      </w:r>
+      <w:r>
+        <w:rPr>
+          <w:lang w:val="en-US"/>
+        </w:rPr>
+        <w:t>previous</w:t>
+      </w:r>
+      <w:r>
+        <w:rPr>
+          <w:lang w:val="en-US"/>
+        </w:rPr>
+        <w:t xml:space="preserve"> screen</w:t>
+      </w:r>
+    </w:p>
+    <w:p>
+      <w:pPr>
+        <w:pStyle w:val="ListParagraph"/>
+        <w:numPr>
+          <w:ilvl w:val="0"/>
           <w:numId w:val="1"/>
         </w:numPr>
         <w:rPr>
@@ -841,6 +901,33 @@
         </w:rPr>
         <w:t>Method to Display historical energy consumption</w:t>
       </w:r>
+    </w:p>
+    <w:p>
+      <w:pPr>
+        <w:pStyle w:val="ListParagraph"/>
+        <w:numPr>
+          <w:ilvl w:val="0"/>
+          <w:numId w:val="5"/>
+        </w:numPr>
+        <w:rPr>
+          <w:lang w:val="en-US"/>
+        </w:rPr>
+      </w:pPr>
+      <w:r>
+        <w:rPr>
+          <w:lang w:val="en-US"/>
+        </w:rPr>
+        <w:t>Method to return to previous screen</w:t>
+      </w:r>
+    </w:p>
+    <w:p>
+      <w:pPr>
+        <w:pStyle w:val="ListParagraph"/>
+        <w:ind w:left="1800"/>
+        <w:rPr>
+          <w:lang w:val="en-US"/>
+        </w:rPr>
+      </w:pPr>
       <w:r>
         <w:rPr>
           <w:lang w:val="en-US"/>
@@ -863,7 +950,7 @@
         <w:rPr>
           <w:lang w:val="en-US"/>
         </w:rPr>
-        <w:t>Thermostat Scheduling Screen:</w:t>
+        <w:t>Scheduling Screen:</w:t>
       </w:r>
     </w:p>
     <w:p>
@@ -877,6 +964,117 @@
           <w:lang w:val="en-US"/>
         </w:rPr>
       </w:pPr>
+      <w:r>
+        <w:rPr>
+          <w:lang w:val="en-US"/>
+        </w:rPr>
+        <w:t xml:space="preserve">Method to </w:t>
+      </w:r>
+      <w:r>
+        <w:rPr>
+          <w:lang w:val="en-US"/>
+        </w:rPr>
+        <w:t>specify</w:t>
+      </w:r>
+      <w:r>
+        <w:rPr>
+          <w:lang w:val="en-US"/>
+        </w:rPr>
+        <w:t xml:space="preserve"> deadline for appliance</w:t>
+      </w:r>
+    </w:p>
+    <w:p>
+      <w:pPr>
+        <w:pStyle w:val="ListParagraph"/>
+        <w:numPr>
+          <w:ilvl w:val="0"/>
+          <w:numId w:val="6"/>
+        </w:numPr>
+        <w:rPr>
+          <w:lang w:val="en-US"/>
+        </w:rPr>
+      </w:pPr>
+      <w:r>
+        <w:rPr>
+          <w:lang w:val="en-US"/>
+        </w:rPr>
+        <w:t>Method to specify appliance runtime</w:t>
+      </w:r>
+    </w:p>
+    <w:p>
+      <w:pPr>
+        <w:pStyle w:val="ListParagraph"/>
+        <w:numPr>
+          <w:ilvl w:val="0"/>
+          <w:numId w:val="6"/>
+        </w:numPr>
+        <w:rPr>
+          <w:lang w:val="en-US"/>
+        </w:rPr>
+      </w:pPr>
+      <w:r>
+        <w:rPr>
+          <w:lang w:val="en-US"/>
+        </w:rPr>
+        <w:t>Method to</w:t>
+      </w:r>
+      <w:r>
+        <w:rPr>
+          <w:lang w:val="en-US"/>
+        </w:rPr>
+        <w:t xml:space="preserve"> specify</w:t>
+      </w:r>
+      <w:r>
+        <w:rPr>
+          <w:lang w:val="en-US"/>
+        </w:rPr>
+        <w:t xml:space="preserve"> appliance start times</w:t>
+      </w:r>
+    </w:p>
+    <w:p>
+      <w:pPr>
+        <w:pStyle w:val="ListParagraph"/>
+        <w:numPr>
+          <w:ilvl w:val="0"/>
+          <w:numId w:val="6"/>
+        </w:numPr>
+        <w:rPr>
+          <w:lang w:val="en-US"/>
+        </w:rPr>
+      </w:pPr>
+      <w:r>
+        <w:rPr>
+          <w:lang w:val="en-US"/>
+        </w:rPr>
+        <w:t>Method to cancel schedule</w:t>
+      </w:r>
+    </w:p>
+    <w:p>
+      <w:pPr>
+        <w:pStyle w:val="ListParagraph"/>
+        <w:numPr>
+          <w:ilvl w:val="0"/>
+          <w:numId w:val="6"/>
+        </w:numPr>
+        <w:rPr>
+          <w:lang w:val="en-US"/>
+        </w:rPr>
+      </w:pPr>
+      <w:r>
+        <w:rPr>
+          <w:lang w:val="en-US"/>
+        </w:rPr>
+        <w:t>Method to return to previous screen</w:t>
+      </w:r>
+    </w:p>
+    <w:p>
+      <w:pPr>
+        <w:pStyle w:val="ListParagraph"/>
+        <w:ind w:left="1800"/>
+        <w:rPr>
+          <w:lang w:val="en-US"/>
+        </w:rPr>
+      </w:pPr>
     </w:p>
     <w:p>
       <w:pPr>
@@ -893,36 +1091,6 @@
         <w:rPr>
           <w:lang w:val="en-US"/>
         </w:rPr>
-        <w:t>EV Scheduling Screen:</w:t>
-      </w:r>
-    </w:p>
-    <w:p>
-      <w:pPr>
-        <w:pStyle w:val="ListParagraph"/>
-        <w:numPr>
-          <w:ilvl w:val="0"/>
-          <w:numId w:val="8"/>
-        </w:numPr>
-        <w:rPr>
-          <w:lang w:val="en-US"/>
-        </w:rPr>
-      </w:pPr>
-    </w:p>
-    <w:p>
-      <w:pPr>
-        <w:pStyle w:val="ListParagraph"/>
-        <w:numPr>
-          <w:ilvl w:val="0"/>
-          <w:numId w:val="1"/>
-        </w:numPr>
-        <w:rPr>
-          <w:lang w:val="en-US"/>
-        </w:rPr>
-      </w:pPr>
-      <w:r>
-        <w:rPr>
-          <w:lang w:val="en-US"/>
-        </w:rPr>
         <w:t>Energy consumption Screen</w:t>
       </w:r>
       <w:r>
@@ -949,21 +1117,54 @@
         </w:rPr>
         <w:t>Present Appliance Energy Consumption Data in a Graphical and intuitive way</w:t>
       </w:r>
+    </w:p>
+    <w:p>
+      <w:pPr>
+        <w:pStyle w:val="ListParagraph"/>
+        <w:numPr>
+          <w:ilvl w:val="0"/>
+          <w:numId w:val="7"/>
+        </w:numPr>
+        <w:rPr>
+          <w:lang w:val="en-US"/>
+        </w:rPr>
+      </w:pPr>
+      <w:r>
+        <w:rPr>
+          <w:lang w:val="en-US"/>
+        </w:rPr>
+        <w:t>Method to return to previous screen</w:t>
+      </w:r>
+    </w:p>
+    <w:p>
+      <w:pPr>
+        <w:pStyle w:val="ListParagraph"/>
+        <w:ind w:left="1800"/>
+        <w:rPr>
+          <w:lang w:val="en-US"/>
+        </w:rPr>
+      </w:pPr>
     </w:p>
     <w:p/>
     <w:p/>
     <w:p/>
     <w:p/>
     <w:p/>
-    <w:p/>
-    <w:p/>
-    <w:p/>
-    <w:p/>
-    <w:p/>
     <w:p>
       <w:r>
         <w:lastRenderedPageBreak/>
-        <w:t>CENTRAL CONTROL UNIT GRAPHIC USER INTERFACE DESIGN:</w:t>
+        <w:t>CENTRAL CONTROL UNIT GRAPHIC USER INTERFACE</w:t>
+      </w:r>
+      <w:r>
+        <w:t xml:space="preserve"> APPLICATION</w:t>
+      </w:r>
+      <w:r>
+        <w:t xml:space="preserve"> DESIGN:</w:t>
+      </w:r>
+    </w:p>
+    <w:p>
+      <w:r>
+        <w:t>OVERVIEW:</w:t>
       </w:r>
     </w:p>
     <w:p>
@@ -1526,6 +1727,7 @@
               <w:ind w:left="0"/>
             </w:pPr>
             <w:r>
+              <w:lastRenderedPageBreak/>
               <w:t>Navigation and User Interaction:</w:t>
             </w:r>
           </w:p>
@@ -1552,7 +1754,6 @@
         </w:numPr>
       </w:pPr>
       <w:r>
-        <w:lastRenderedPageBreak/>
         <w:t>ENERGY CONSUMPTION SCREEN:</w:t>
       </w:r>
     </w:p>
@@ -1643,13 +1844,49 @@
     </w:p>
     <w:p>
       <w:r>
+        <w:t>UML CLASS DIAGRAM:</w:t>
+      </w:r>
+    </w:p>
+    <w:p>
+      <w:pPr>
+        <w:rPr>
+          <w:b/>
+        </w:rPr>
+      </w:pPr>
+      <w:r>
+        <w:rPr>
+          <w:b/>
+        </w:rPr>
+        <w:t>**</w:t>
+      </w:r>
+    </w:p>
+    <w:p>
+      <w:r>
         <w:t xml:space="preserve">CENTRAL CONTROL UNIT GRAPHIC USER INTERFACE </w:t>
       </w:r>
       <w:r>
-        <w:t>TESTING</w:t>
-      </w:r>
-      <w:r>
-        <w:t>:</w:t>
+        <w:t xml:space="preserve">APPLICATION </w:t>
+      </w:r>
+      <w:r>
+        <w:t>TESTING:</w:t>
+      </w:r>
+    </w:p>
+    <w:p>
+      <w:r>
+        <w:t>STAND-ALONE TESTING:</w:t>
+      </w:r>
+    </w:p>
+    <w:p>
+      <w:pPr>
+        <w:rPr>
+          <w:color w:val="000000" w:themeColor="text1"/>
+        </w:rPr>
+      </w:pPr>
+      <w:r>
+        <w:rPr>
+          <w:color w:val="000000" w:themeColor="text1"/>
+        </w:rPr>
+        <w:t>The following tests will be performed on the central control unit application to evaluate the design against the design specifications listed above:</w:t>
       </w:r>
     </w:p>
     <w:p>
@@ -1659,6 +1896,142 @@
           <w:ilvl w:val="0"/>
           <w:numId w:val="10"/>
         </w:numPr>
+        <w:rPr>
+          <w:color w:val="000000" w:themeColor="text1"/>
+        </w:rPr>
+      </w:pPr>
+      <w:r>
+        <w:rPr>
+          <w:color w:val="000000" w:themeColor="text1"/>
+        </w:rPr>
+        <w:t>Log into the utility portal and enter new Time of Use</w:t>
+      </w:r>
+      <w:r>
+        <w:rPr>
+          <w:color w:val="000000" w:themeColor="text1"/>
+        </w:rPr>
+        <w:t xml:space="preserve"> (</w:t>
+      </w:r>
+      <w:proofErr w:type="spellStart"/>
+      <w:r>
+        <w:rPr>
+          <w:color w:val="000000" w:themeColor="text1"/>
+        </w:rPr>
+        <w:t>ToU</w:t>
+      </w:r>
+      <w:proofErr w:type="spellEnd"/>
+      <w:r>
+        <w:rPr>
+          <w:color w:val="000000" w:themeColor="text1"/>
+        </w:rPr>
+        <w:t>)</w:t>
+      </w:r>
+      <w:r>
+        <w:rPr>
+          <w:color w:val="000000" w:themeColor="text1"/>
+        </w:rPr>
+        <w:t xml:space="preserve"> pricing information</w:t>
+      </w:r>
+    </w:p>
+    <w:p>
+      <w:pPr>
+        <w:pStyle w:val="ListParagraph"/>
+        <w:numPr>
+          <w:ilvl w:val="0"/>
+          <w:numId w:val="10"/>
+        </w:numPr>
+        <w:rPr>
+          <w:color w:val="000000" w:themeColor="text1"/>
+        </w:rPr>
+      </w:pPr>
+      <w:r>
+        <w:rPr>
+          <w:color w:val="000000" w:themeColor="text1"/>
+        </w:rPr>
+        <w:t>Run the CCUGUI.py program.</w:t>
+      </w:r>
+    </w:p>
+    <w:p>
+      <w:pPr>
+        <w:pStyle w:val="ListParagraph"/>
+        <w:numPr>
+          <w:ilvl w:val="0"/>
+          <w:numId w:val="10"/>
+        </w:numPr>
+        <w:rPr>
+          <w:color w:val="000000" w:themeColor="text1"/>
+        </w:rPr>
+      </w:pPr>
+      <w:r>
+        <w:rPr>
+          <w:color w:val="000000" w:themeColor="text1"/>
+        </w:rPr>
+        <w:t xml:space="preserve">Confirm that the </w:t>
+      </w:r>
+      <w:proofErr w:type="spellStart"/>
+      <w:r>
+        <w:rPr>
+          <w:color w:val="000000" w:themeColor="text1"/>
+        </w:rPr>
+        <w:t>ToU</w:t>
+      </w:r>
+      <w:proofErr w:type="spellEnd"/>
+      <w:r>
+        <w:rPr>
+          <w:color w:val="000000" w:themeColor="text1"/>
+        </w:rPr>
+        <w:t xml:space="preserve"> information displayed on the Home Screen is correct</w:t>
+      </w:r>
+    </w:p>
+    <w:p>
+      <w:pPr>
+        <w:pStyle w:val="ListParagraph"/>
+        <w:numPr>
+          <w:ilvl w:val="0"/>
+          <w:numId w:val="10"/>
+        </w:numPr>
+        <w:rPr>
+          <w:color w:val="000000" w:themeColor="text1"/>
+        </w:rPr>
+      </w:pPr>
+      <w:r>
+        <w:rPr>
+          <w:color w:val="000000" w:themeColor="text1"/>
+        </w:rPr>
+        <w:t>Confirm the current data and time displayed on the home screen</w:t>
+      </w:r>
+    </w:p>
+    <w:p>
+      <w:pPr>
+        <w:pStyle w:val="ListParagraph"/>
+        <w:numPr>
+          <w:ilvl w:val="0"/>
+          <w:numId w:val="10"/>
+        </w:numPr>
+        <w:rPr>
+          <w:color w:val="000000" w:themeColor="text1"/>
+        </w:rPr>
+      </w:pPr>
+      <w:r>
+        <w:rPr>
+          <w:color w:val="000000" w:themeColor="text1"/>
+        </w:rPr>
+        <w:t>Evaluate the home screen based on the following interface specification:</w:t>
+      </w:r>
+    </w:p>
+    <w:p>
+      <w:pPr>
+        <w:pStyle w:val="ListParagraph"/>
+        <w:ind w:left="1080"/>
+        <w:rPr>
+          <w:color w:val="000000" w:themeColor="text1"/>
+        </w:rPr>
+      </w:pPr>
+    </w:p>
+    <w:p>
+      <w:pPr>
+        <w:pStyle w:val="ListParagraph"/>
+        <w:ind w:left="1080"/>
       </w:pPr>
       <w:r>
         <w:t>HOME SCREEN:</w:t>
@@ -1672,8 +2045,8 @@
         <w:tblLook w:val="04A0" w:firstRow="1" w:lastRow="0" w:firstColumn="1" w:lastColumn="0" w:noHBand="0" w:noVBand="1"/>
       </w:tblPr>
       <w:tblGrid>
-        <w:gridCol w:w="4200"/>
-        <w:gridCol w:w="4070"/>
+        <w:gridCol w:w="4201"/>
+        <w:gridCol w:w="4069"/>
       </w:tblGrid>
       <w:tr>
         <w:tc>
@@ -1684,8 +2057,14 @@
             <w:pPr>
               <w:pStyle w:val="ListParagraph"/>
               <w:ind w:left="0"/>
+              <w:rPr>
+                <w:b/>
+              </w:rPr>
             </w:pPr>
             <w:r>
+              <w:rPr>
+                <w:b/>
+              </w:rPr>
               <w:t>Specification</w:t>
             </w:r>
           </w:p>
@@ -1698,8 +2077,14 @@
             <w:pPr>
               <w:pStyle w:val="ListParagraph"/>
               <w:ind w:left="0"/>
+              <w:rPr>
+                <w:b/>
+              </w:rPr>
             </w:pPr>
             <w:r>
+              <w:rPr>
+                <w:b/>
+              </w:rPr>
               <w:t>Y/N</w:t>
             </w:r>
           </w:p>
@@ -1721,6 +2106,12 @@
                 <w:lang w:val="en-US"/>
               </w:rPr>
             </w:pPr>
+            <w:r>
+              <w:rPr>
+                <w:lang w:val="en-US"/>
+              </w:rPr>
+              <w:t xml:space="preserve">Retrieve and </w:t>
+            </w:r>
             <w:r>
               <w:rPr>
                 <w:lang w:val="en-US"/>
@@ -1839,6 +2230,33 @@
           <w:ilvl w:val="0"/>
           <w:numId w:val="10"/>
         </w:numPr>
+      </w:pPr>
+      <w:r>
+        <w:t>Click on the menu button on the home screen</w:t>
+      </w:r>
+    </w:p>
+    <w:p>
+      <w:pPr>
+        <w:pStyle w:val="ListParagraph"/>
+        <w:numPr>
+          <w:ilvl w:val="0"/>
+          <w:numId w:val="10"/>
+        </w:numPr>
+      </w:pPr>
+      <w:r>
+        <w:t>Evaluate the menu screen based on the following specifications:</w:t>
+      </w:r>
+    </w:p>
+    <w:p>
+      <w:pPr>
+        <w:pStyle w:val="ListParagraph"/>
+        <w:ind w:left="1080"/>
+      </w:pPr>
+    </w:p>
+    <w:p>
+      <w:pPr>
+        <w:pStyle w:val="ListParagraph"/>
+        <w:ind w:left="1080"/>
       </w:pPr>
       <w:r>
         <w:t>MENU SCREEN:</w:t>
@@ -1852,8 +2270,8 @@
         <w:tblLook w:val="04A0" w:firstRow="1" w:lastRow="0" w:firstColumn="1" w:lastColumn="0" w:noHBand="0" w:noVBand="1"/>
       </w:tblPr>
       <w:tblGrid>
-        <w:gridCol w:w="4200"/>
-        <w:gridCol w:w="4070"/>
+        <w:gridCol w:w="4201"/>
+        <w:gridCol w:w="4069"/>
       </w:tblGrid>
       <w:tr>
         <w:tc>
@@ -1864,8 +2282,14 @@
             <w:pPr>
               <w:pStyle w:val="ListParagraph"/>
               <w:ind w:left="0"/>
+              <w:rPr>
+                <w:b/>
+              </w:rPr>
             </w:pPr>
             <w:r>
+              <w:rPr>
+                <w:b/>
+              </w:rPr>
               <w:t>Specification</w:t>
             </w:r>
           </w:p>
@@ -1878,8 +2302,14 @@
             <w:pPr>
               <w:pStyle w:val="ListParagraph"/>
               <w:ind w:left="0"/>
+              <w:rPr>
+                <w:b/>
+              </w:rPr>
             </w:pPr>
             <w:r>
+              <w:rPr>
+                <w:b/>
+              </w:rPr>
               <w:t>Y/N</w:t>
             </w:r>
           </w:p>
@@ -1902,6 +2332,7 @@
               <w:rPr>
                 <w:lang w:val="en-US"/>
               </w:rPr>
+              <w:lastRenderedPageBreak/>
               <w:t>Methods to access the control screens and information for the thermostat and EV</w:t>
             </w:r>
           </w:p>
@@ -1924,12 +2355,47 @@
           </w:p>
         </w:tc>
       </w:tr>
+      <w:tr>
+        <w:tc>
+          <w:tcPr>
+            <w:tcW w:w="4675" w:type="dxa"/>
+          </w:tcPr>
+          <w:p>
+            <w:pPr>
+              <w:pStyle w:val="ListParagraph"/>
+              <w:ind w:left="0"/>
+              <w:rPr>
+                <w:lang w:val="en-US"/>
+              </w:rPr>
+            </w:pPr>
+            <w:r>
+              <w:rPr>
+                <w:lang w:val="en-US"/>
+              </w:rPr>
+              <w:t>Method to return to Home Screen</w:t>
+            </w:r>
+          </w:p>
+        </w:tc>
+        <w:tc>
+          <w:tcPr>
+            <w:tcW w:w="4675" w:type="dxa"/>
+          </w:tcPr>
+          <w:p>
+            <w:pPr>
+              <w:pStyle w:val="ListParagraph"/>
+              <w:ind w:left="0"/>
+            </w:pPr>
+          </w:p>
+        </w:tc>
+      </w:tr>
     </w:tbl>
     <w:p>
       <w:pPr>
         <w:pStyle w:val="ListParagraph"/>
         <w:ind w:left="1080"/>
       </w:pPr>
+      <w:bookmarkStart w:id="0" w:name="_GoBack"/>
+      <w:bookmarkEnd w:id="0"/>
     </w:p>
     <w:p>
       <w:pPr>
@@ -1938,6 +2404,57 @@
           <w:ilvl w:val="0"/>
           <w:numId w:val="10"/>
         </w:numPr>
+      </w:pPr>
+      <w:r>
+        <w:t>Click on the thermostat icon</w:t>
+      </w:r>
+    </w:p>
+    <w:p>
+      <w:pPr>
+        <w:pStyle w:val="ListParagraph"/>
+        <w:numPr>
+          <w:ilvl w:val="0"/>
+          <w:numId w:val="10"/>
+        </w:numPr>
+      </w:pPr>
+      <w:r>
+        <w:t>Attempt to increase or decrease temperature setting</w:t>
+      </w:r>
+    </w:p>
+    <w:p>
+      <w:pPr>
+        <w:pStyle w:val="ListParagraph"/>
+        <w:numPr>
+          <w:ilvl w:val="0"/>
+          <w:numId w:val="10"/>
+        </w:numPr>
+      </w:pPr>
+      <w:r>
+        <w:t>Change from heating to cooling mode</w:t>
+      </w:r>
+    </w:p>
+    <w:p>
+      <w:pPr>
+        <w:pStyle w:val="ListParagraph"/>
+        <w:numPr>
+          <w:ilvl w:val="0"/>
+          <w:numId w:val="10"/>
+        </w:numPr>
+      </w:pPr>
+      <w:r>
+        <w:t>Evaluate the screen based on the following specifications:</w:t>
+      </w:r>
+    </w:p>
+    <w:p>
+      <w:pPr>
+        <w:pStyle w:val="ListParagraph"/>
+        <w:ind w:left="1080"/>
+      </w:pPr>
+    </w:p>
+    <w:p>
+      <w:pPr>
+        <w:pStyle w:val="ListParagraph"/>
+        <w:ind w:left="1080"/>
       </w:pPr>
       <w:r>
         <w:t>Thermostat Screen:</w:t>
@@ -1951,8 +2468,8 @@
         <w:tblLook w:val="04A0" w:firstRow="1" w:lastRow="0" w:firstColumn="1" w:lastColumn="0" w:noHBand="0" w:noVBand="1"/>
       </w:tblPr>
       <w:tblGrid>
-        <w:gridCol w:w="4203"/>
-        <w:gridCol w:w="4067"/>
+        <w:gridCol w:w="4202"/>
+        <w:gridCol w:w="4068"/>
       </w:tblGrid>
       <w:tr>
         <w:tc>
@@ -1963,8 +2480,14 @@
             <w:pPr>
               <w:pStyle w:val="ListParagraph"/>
               <w:ind w:left="0"/>
+              <w:rPr>
+                <w:b/>
+              </w:rPr>
             </w:pPr>
             <w:r>
+              <w:rPr>
+                <w:b/>
+              </w:rPr>
               <w:t>Specification</w:t>
             </w:r>
           </w:p>
@@ -1977,8 +2500,14 @@
             <w:pPr>
               <w:pStyle w:val="ListParagraph"/>
               <w:ind w:left="0"/>
+              <w:rPr>
+                <w:b/>
+              </w:rPr>
             </w:pPr>
             <w:r>
+              <w:rPr>
+                <w:b/>
+              </w:rPr>
               <w:t>Y/N</w:t>
             </w:r>
           </w:p>
@@ -2131,6 +2660,39 @@
           </w:p>
         </w:tc>
       </w:tr>
+      <w:tr>
+        <w:tc>
+          <w:tcPr>
+            <w:tcW w:w="4675" w:type="dxa"/>
+          </w:tcPr>
+          <w:p>
+            <w:pPr>
+              <w:pStyle w:val="ListParagraph"/>
+              <w:ind w:left="0"/>
+              <w:rPr>
+                <w:lang w:val="en-US"/>
+              </w:rPr>
+            </w:pPr>
+            <w:r>
+              <w:rPr>
+                <w:lang w:val="en-US"/>
+              </w:rPr>
+              <w:t>Method to return to previous screen</w:t>
+            </w:r>
+          </w:p>
+        </w:tc>
+        <w:tc>
+          <w:tcPr>
+            <w:tcW w:w="4675" w:type="dxa"/>
+          </w:tcPr>
+          <w:p>
+            <w:pPr>
+              <w:pStyle w:val="ListParagraph"/>
+              <w:ind w:left="0"/>
+            </w:pPr>
+          </w:p>
+        </w:tc>
+      </w:tr>
     </w:tbl>
     <w:p>
       <w:pPr>
@@ -2145,6 +2707,45 @@
           <w:ilvl w:val="0"/>
           <w:numId w:val="10"/>
         </w:numPr>
+      </w:pPr>
+      <w:r>
+        <w:t>Return to the menu screen</w:t>
+      </w:r>
+    </w:p>
+    <w:p>
+      <w:pPr>
+        <w:pStyle w:val="ListParagraph"/>
+        <w:numPr>
+          <w:ilvl w:val="0"/>
+          <w:numId w:val="10"/>
+        </w:numPr>
+      </w:pPr>
+      <w:r>
+        <w:t>Select the EV icon</w:t>
+      </w:r>
+    </w:p>
+    <w:p>
+      <w:pPr>
+        <w:pStyle w:val="ListParagraph"/>
+        <w:numPr>
+          <w:ilvl w:val="0"/>
+          <w:numId w:val="10"/>
+        </w:numPr>
+      </w:pPr>
+      <w:r>
+        <w:t>Evaluate the screen based on the following specifications:</w:t>
+      </w:r>
+    </w:p>
+    <w:p>
+      <w:pPr>
+        <w:pStyle w:val="ListParagraph"/>
+        <w:ind w:left="1080"/>
+      </w:pPr>
+    </w:p>
+    <w:p>
+      <w:pPr>
+        <w:pStyle w:val="ListParagraph"/>
+        <w:ind w:left="1080"/>
       </w:pPr>
       <w:r>
         <w:t>EV Screen:</w:t>
@@ -2158,8 +2759,8 @@
         <w:tblLook w:val="04A0" w:firstRow="1" w:lastRow="0" w:firstColumn="1" w:lastColumn="0" w:noHBand="0" w:noVBand="1"/>
       </w:tblPr>
       <w:tblGrid>
-        <w:gridCol w:w="4203"/>
-        <w:gridCol w:w="4067"/>
+        <w:gridCol w:w="4202"/>
+        <w:gridCol w:w="4068"/>
       </w:tblGrid>
       <w:tr>
         <w:tc>
@@ -2170,8 +2771,14 @@
             <w:pPr>
               <w:pStyle w:val="ListParagraph"/>
               <w:ind w:left="0"/>
+              <w:rPr>
+                <w:b/>
+              </w:rPr>
             </w:pPr>
             <w:r>
+              <w:rPr>
+                <w:b/>
+              </w:rPr>
               <w:t>Specification</w:t>
             </w:r>
           </w:p>
@@ -2184,8 +2791,14 @@
             <w:pPr>
               <w:pStyle w:val="ListParagraph"/>
               <w:ind w:left="0"/>
+              <w:rPr>
+                <w:b/>
+              </w:rPr>
             </w:pPr>
             <w:r>
+              <w:rPr>
+                <w:b/>
+              </w:rPr>
               <w:t>Y/N</w:t>
             </w:r>
           </w:p>
@@ -2202,7 +2815,6 @@
               <w:ind w:left="0"/>
             </w:pPr>
             <w:r>
-              <w:lastRenderedPageBreak/>
               <w:t>Method for Switching the load remotely</w:t>
             </w:r>
           </w:p>
@@ -2277,6 +2889,36 @@
               <w:pStyle w:val="ListParagraph"/>
               <w:ind w:left="0"/>
             </w:pPr>
+          </w:p>
+        </w:tc>
+        <w:tc>
+          <w:tcPr>
+            <w:tcW w:w="4675" w:type="dxa"/>
+          </w:tcPr>
+          <w:p>
+            <w:pPr>
+              <w:pStyle w:val="ListParagraph"/>
+              <w:ind w:left="0"/>
+            </w:pPr>
+          </w:p>
+        </w:tc>
+      </w:tr>
+      <w:tr>
+        <w:tc>
+          <w:tcPr>
+            <w:tcW w:w="4675" w:type="dxa"/>
+          </w:tcPr>
+          <w:p>
+            <w:pPr>
+              <w:pStyle w:val="ListParagraph"/>
+              <w:ind w:left="0"/>
+            </w:pPr>
+            <w:r>
+              <w:rPr>
+                <w:lang w:val="en-US"/>
+              </w:rPr>
+              <w:t>Method to return to previous screen</w:t>
+            </w:r>
           </w:p>
         </w:tc>
         <w:tc>
@@ -2305,9 +2947,12 @@
           <w:ilvl w:val="0"/>
           <w:numId w:val="10"/>
         </w:numPr>
-      </w:pPr>
-      <w:r>
-        <w:t>THERMOSTAT SCHEDULING SCREEN:</w:t>
+        <w:rPr>
+          <w:i/>
+        </w:rPr>
+      </w:pPr>
+      <w:r>
+        <w:t>Select the scheduling option</w:t>
       </w:r>
     </w:p>
     <w:p>
@@ -2317,9 +2962,12 @@
           <w:ilvl w:val="0"/>
           <w:numId w:val="10"/>
         </w:numPr>
-      </w:pPr>
-      <w:r>
-        <w:t>EV SCHEDULING SCREEN:</w:t>
+        <w:rPr>
+          <w:i/>
+        </w:rPr>
+      </w:pPr>
+      <w:r>
+        <w:t>Input a test schedule for EV charging at future time</w:t>
       </w:r>
     </w:p>
     <w:p>
@@ -2329,13 +2977,435 @@
           <w:ilvl w:val="0"/>
           <w:numId w:val="10"/>
         </w:numPr>
+        <w:rPr>
+          <w:i/>
+        </w:rPr>
+      </w:pPr>
+      <w:r>
+        <w:lastRenderedPageBreak/>
+        <w:t xml:space="preserve">Delete Schedule </w:t>
+      </w:r>
+    </w:p>
+    <w:p>
+      <w:pPr>
+        <w:pStyle w:val="ListParagraph"/>
+        <w:numPr>
+          <w:ilvl w:val="0"/>
+          <w:numId w:val="10"/>
+        </w:numPr>
+      </w:pPr>
+      <w:r>
+        <w:t>Evaluate the screen based on the following specifications:</w:t>
+      </w:r>
+    </w:p>
+    <w:p/>
+    <w:p>
+      <w:pPr>
+        <w:pStyle w:val="ListParagraph"/>
+        <w:ind w:left="1080"/>
+      </w:pPr>
+      <w:r>
+        <w:t>SCHEDULING SCREEN:</w:t>
+      </w:r>
+    </w:p>
+    <w:tbl>
+      <w:tblPr>
+        <w:tblStyle w:val="TableGrid"/>
+        <w:tblW w:w="8302" w:type="dxa"/>
+        <w:tblInd w:w="1080" w:type="dxa"/>
+        <w:tblLook w:val="04A0" w:firstRow="1" w:lastRow="0" w:firstColumn="1" w:lastColumn="0" w:noHBand="0" w:noVBand="1"/>
+      </w:tblPr>
+      <w:tblGrid>
+        <w:gridCol w:w="4151"/>
+        <w:gridCol w:w="4151"/>
+      </w:tblGrid>
+      <w:tr>
+        <w:trPr>
+          <w:trHeight w:val="518"/>
+        </w:trPr>
+        <w:tc>
+          <w:tcPr>
+            <w:tcW w:w="4151" w:type="dxa"/>
+          </w:tcPr>
+          <w:p>
+            <w:pPr>
+              <w:pStyle w:val="ListParagraph"/>
+              <w:ind w:left="0"/>
+            </w:pPr>
+            <w:r>
+              <w:rPr>
+                <w:b/>
+              </w:rPr>
+              <w:t>Specification</w:t>
+            </w:r>
+          </w:p>
+        </w:tc>
+        <w:tc>
+          <w:tcPr>
+            <w:tcW w:w="4151" w:type="dxa"/>
+          </w:tcPr>
+          <w:p>
+            <w:pPr>
+              <w:pStyle w:val="ListParagraph"/>
+              <w:ind w:left="0"/>
+            </w:pPr>
+            <w:r>
+              <w:rPr>
+                <w:b/>
+              </w:rPr>
+              <w:t>Y/N</w:t>
+            </w:r>
+          </w:p>
+        </w:tc>
+      </w:tr>
+      <w:tr>
+        <w:trPr>
+          <w:trHeight w:val="1007"/>
+        </w:trPr>
+        <w:tc>
+          <w:tcPr>
+            <w:tcW w:w="4151" w:type="dxa"/>
+          </w:tcPr>
+          <w:p>
+            <w:pPr>
+              <w:pStyle w:val="ListParagraph"/>
+              <w:ind w:left="0"/>
+            </w:pPr>
+            <w:r>
+              <w:rPr>
+                <w:lang w:val="en-US"/>
+              </w:rPr>
+              <w:t>Method to specify deadline for appliance</w:t>
+            </w:r>
+          </w:p>
+        </w:tc>
+        <w:tc>
+          <w:tcPr>
+            <w:tcW w:w="4151" w:type="dxa"/>
+          </w:tcPr>
+          <w:p>
+            <w:pPr>
+              <w:pStyle w:val="ListParagraph"/>
+              <w:ind w:left="0"/>
+            </w:pPr>
+          </w:p>
+        </w:tc>
+      </w:tr>
+      <w:tr>
+        <w:trPr>
+          <w:trHeight w:val="518"/>
+        </w:trPr>
+        <w:tc>
+          <w:tcPr>
+            <w:tcW w:w="4151" w:type="dxa"/>
+          </w:tcPr>
+          <w:p>
+            <w:pPr>
+              <w:pStyle w:val="ListParagraph"/>
+              <w:ind w:left="0"/>
+            </w:pPr>
+            <w:r>
+              <w:rPr>
+                <w:lang w:val="en-US"/>
+              </w:rPr>
+              <w:t>Method to specify appliance runtime</w:t>
+            </w:r>
+          </w:p>
+        </w:tc>
+        <w:tc>
+          <w:tcPr>
+            <w:tcW w:w="4151" w:type="dxa"/>
+          </w:tcPr>
+          <w:p>
+            <w:pPr>
+              <w:pStyle w:val="ListParagraph"/>
+              <w:ind w:left="0"/>
+            </w:pPr>
+          </w:p>
+        </w:tc>
+      </w:tr>
+      <w:tr>
+        <w:trPr>
+          <w:trHeight w:val="518"/>
+        </w:trPr>
+        <w:tc>
+          <w:tcPr>
+            <w:tcW w:w="4151" w:type="dxa"/>
+          </w:tcPr>
+          <w:p>
+            <w:pPr>
+              <w:pStyle w:val="ListParagraph"/>
+              <w:ind w:left="0"/>
+            </w:pPr>
+            <w:r>
+              <w:rPr>
+                <w:lang w:val="en-US"/>
+              </w:rPr>
+              <w:t>Method to specify appliance start times</w:t>
+            </w:r>
+          </w:p>
+        </w:tc>
+        <w:tc>
+          <w:tcPr>
+            <w:tcW w:w="4151" w:type="dxa"/>
+          </w:tcPr>
+          <w:p>
+            <w:pPr>
+              <w:pStyle w:val="ListParagraph"/>
+              <w:ind w:left="0"/>
+            </w:pPr>
+          </w:p>
+        </w:tc>
+      </w:tr>
+      <w:tr>
+        <w:trPr>
+          <w:trHeight w:val="487"/>
+        </w:trPr>
+        <w:tc>
+          <w:tcPr>
+            <w:tcW w:w="4151" w:type="dxa"/>
+          </w:tcPr>
+          <w:p>
+            <w:pPr>
+              <w:pStyle w:val="ListParagraph"/>
+              <w:ind w:left="0"/>
+            </w:pPr>
+            <w:r>
+              <w:rPr>
+                <w:lang w:val="en-US"/>
+              </w:rPr>
+              <w:t>Method to cancel schedule</w:t>
+            </w:r>
+          </w:p>
+        </w:tc>
+        <w:tc>
+          <w:tcPr>
+            <w:tcW w:w="4151" w:type="dxa"/>
+          </w:tcPr>
+          <w:p>
+            <w:pPr>
+              <w:pStyle w:val="ListParagraph"/>
+              <w:ind w:left="0"/>
+            </w:pPr>
+          </w:p>
+        </w:tc>
+      </w:tr>
+      <w:tr>
+        <w:trPr>
+          <w:trHeight w:val="487"/>
+        </w:trPr>
+        <w:tc>
+          <w:tcPr>
+            <w:tcW w:w="4151" w:type="dxa"/>
+          </w:tcPr>
+          <w:p>
+            <w:pPr>
+              <w:pStyle w:val="ListParagraph"/>
+              <w:ind w:left="0"/>
+              <w:rPr>
+                <w:lang w:val="en-US"/>
+              </w:rPr>
+            </w:pPr>
+            <w:r>
+              <w:rPr>
+                <w:lang w:val="en-US"/>
+              </w:rPr>
+              <w:t>Method to return to previous screen</w:t>
+            </w:r>
+          </w:p>
+        </w:tc>
+        <w:tc>
+          <w:tcPr>
+            <w:tcW w:w="4151" w:type="dxa"/>
+          </w:tcPr>
+          <w:p>
+            <w:pPr>
+              <w:pStyle w:val="ListParagraph"/>
+              <w:ind w:left="0"/>
+            </w:pPr>
+          </w:p>
+        </w:tc>
+      </w:tr>
+    </w:tbl>
+    <w:p>
+      <w:pPr>
+        <w:pStyle w:val="ListParagraph"/>
+        <w:ind w:left="1080"/>
+      </w:pPr>
+    </w:p>
+    <w:p>
+      <w:pPr>
+        <w:pStyle w:val="ListParagraph"/>
+        <w:numPr>
+          <w:ilvl w:val="0"/>
+          <w:numId w:val="10"/>
+        </w:numPr>
+      </w:pPr>
+      <w:r>
+        <w:t>Return to EV screen</w:t>
+      </w:r>
+    </w:p>
+    <w:p>
+      <w:pPr>
+        <w:pStyle w:val="ListParagraph"/>
+        <w:numPr>
+          <w:ilvl w:val="0"/>
+          <w:numId w:val="10"/>
+        </w:numPr>
+      </w:pPr>
+      <w:r>
+        <w:t>Select the usage option</w:t>
+      </w:r>
+    </w:p>
+    <w:p>
+      <w:pPr>
+        <w:pStyle w:val="ListParagraph"/>
+        <w:numPr>
+          <w:ilvl w:val="0"/>
+          <w:numId w:val="10"/>
+        </w:numPr>
+      </w:pPr>
+      <w:r>
+        <w:t>Evaluate the screen based on the following specifications:</w:t>
+      </w:r>
+    </w:p>
+    <w:p>
+      <w:pPr>
+        <w:pStyle w:val="ListParagraph"/>
+        <w:ind w:left="1080"/>
+      </w:pPr>
+    </w:p>
+    <w:p>
+      <w:pPr>
+        <w:pStyle w:val="ListParagraph"/>
+        <w:ind w:left="1080"/>
       </w:pPr>
       <w:r>
         <w:t>ENERGY CONSUMPTION SCREEN:</w:t>
       </w:r>
-      <w:bookmarkStart w:id="0" w:name="_GoBack"/>
-      <w:bookmarkEnd w:id="0"/>
-    </w:p>
+    </w:p>
+    <w:tbl>
+      <w:tblPr>
+        <w:tblStyle w:val="TableGrid"/>
+        <w:tblW w:w="0" w:type="auto"/>
+        <w:tblInd w:w="1080" w:type="dxa"/>
+        <w:tblLook w:val="04A0" w:firstRow="1" w:lastRow="0" w:firstColumn="1" w:lastColumn="0" w:noHBand="0" w:noVBand="1"/>
+      </w:tblPr>
+      <w:tblGrid>
+        <w:gridCol w:w="4227"/>
+        <w:gridCol w:w="4043"/>
+      </w:tblGrid>
+      <w:tr>
+        <w:tc>
+          <w:tcPr>
+            <w:tcW w:w="4227" w:type="dxa"/>
+          </w:tcPr>
+          <w:p>
+            <w:pPr>
+              <w:pStyle w:val="ListParagraph"/>
+              <w:ind w:left="0"/>
+            </w:pPr>
+            <w:r>
+              <w:rPr>
+                <w:b/>
+              </w:rPr>
+              <w:t>Specification</w:t>
+            </w:r>
+          </w:p>
+        </w:tc>
+        <w:tc>
+          <w:tcPr>
+            <w:tcW w:w="4043" w:type="dxa"/>
+          </w:tcPr>
+          <w:p>
+            <w:pPr>
+              <w:pStyle w:val="ListParagraph"/>
+              <w:ind w:left="0"/>
+            </w:pPr>
+            <w:r>
+              <w:rPr>
+                <w:b/>
+              </w:rPr>
+              <w:t>Y/N</w:t>
+            </w:r>
+          </w:p>
+        </w:tc>
+      </w:tr>
+      <w:tr>
+        <w:tc>
+          <w:tcPr>
+            <w:tcW w:w="4227" w:type="dxa"/>
+          </w:tcPr>
+          <w:p>
+            <w:pPr>
+              <w:pStyle w:val="ListParagraph"/>
+              <w:ind w:left="0"/>
+              <w:rPr>
+                <w:lang w:val="en-US"/>
+              </w:rPr>
+            </w:pPr>
+            <w:r>
+              <w:rPr>
+                <w:lang w:val="en-US"/>
+              </w:rPr>
+              <w:t>Present Appliance Energy Consumption Data in a Graphical and intuitive way</w:t>
+            </w:r>
+          </w:p>
+          <w:p>
+            <w:pPr>
+              <w:pStyle w:val="ListParagraph"/>
+              <w:ind w:left="0"/>
+            </w:pPr>
+          </w:p>
+        </w:tc>
+        <w:tc>
+          <w:tcPr>
+            <w:tcW w:w="4043" w:type="dxa"/>
+          </w:tcPr>
+          <w:p>
+            <w:pPr>
+              <w:pStyle w:val="ListParagraph"/>
+              <w:ind w:left="0"/>
+            </w:pPr>
+          </w:p>
+        </w:tc>
+      </w:tr>
+      <w:tr>
+        <w:tc>
+          <w:tcPr>
+            <w:tcW w:w="4227" w:type="dxa"/>
+          </w:tcPr>
+          <w:p>
+            <w:pPr>
+              <w:pStyle w:val="ListParagraph"/>
+              <w:ind w:left="0"/>
+              <w:rPr>
+                <w:lang w:val="en-US"/>
+              </w:rPr>
+            </w:pPr>
+            <w:r>
+              <w:rPr>
+                <w:lang w:val="en-US"/>
+              </w:rPr>
+              <w:t>Method to return to previous screen</w:t>
+            </w:r>
+          </w:p>
+        </w:tc>
+        <w:tc>
+          <w:tcPr>
+            <w:tcW w:w="4043" w:type="dxa"/>
+          </w:tcPr>
+          <w:p>
+            <w:pPr>
+              <w:pStyle w:val="ListParagraph"/>
+              <w:ind w:left="0"/>
+            </w:pPr>
+          </w:p>
+        </w:tc>
+      </w:tr>
+    </w:tbl>
+    <w:p/>
+    <w:p/>
     <w:sectPr>
       <w:pgSz w:w="12240" w:h="15840"/>
       <w:pgMar w:top="1440" w:right="1440" w:bottom="1440" w:left="1440" w:header="708" w:footer="708" w:gutter="0"/>
@@ -3708,6 +4778,95 @@
     </w:lvl>
   </w:abstractNum>
   <w:abstractNum w:abstractNumId="15" w15:restartNumberingAfterBreak="0">
+    <w:nsid w:val="4FF3677A"/>
+    <w:multiLevelType w:val="hybridMultilevel"/>
+    <w:tmpl w:val="3672060A"/>
+    <w:lvl w:ilvl="0" w:tplc="AC50F63E">
+      <w:start w:val="1"/>
+      <w:numFmt w:val="decimal"/>
+      <w:lvlText w:val="%1."/>
+      <w:lvlJc w:val="left"/>
+      <w:pPr>
+        <w:ind w:left="1800" w:hanging="360"/>
+      </w:pPr>
+      <w:rPr>
+        <w:rFonts w:hint="default"/>
+      </w:rPr>
+    </w:lvl>
+    <w:lvl w:ilvl="1" w:tplc="04090019" w:tentative="1">
+      <w:start w:val="1"/>
+      <w:numFmt w:val="lowerLetter"/>
+      <w:lvlText w:val="%2."/>
+      <w:lvlJc w:val="left"/>
+      <w:pPr>
+        <w:ind w:left="2520" w:hanging="360"/>
+      </w:pPr>
+    </w:lvl>
+    <w:lvl w:ilvl="2" w:tplc="0409001B" w:tentative="1">
+      <w:start w:val="1"/>
+      <w:numFmt w:val="lowerRoman"/>
+      <w:lvlText w:val="%3."/>
+      <w:lvlJc w:val="right"/>
+      <w:pPr>
+        <w:ind w:left="3240" w:hanging="180"/>
+      </w:pPr>
+    </w:lvl>
+    <w:lvl w:ilvl="3" w:tplc="0409000F" w:tentative="1">
+      <w:start w:val="1"/>
+      <w:numFmt w:val="decimal"/>
+      <w:lvlText w:val="%4."/>
+      <w:lvlJc w:val="left"/>
+      <w:pPr>
+        <w:ind w:left="3960" w:hanging="360"/>
+      </w:pPr>
+    </w:lvl>
+    <w:lvl w:ilvl="4" w:tplc="04090019" w:tentative="1">
+      <w:start w:val="1"/>
+      <w:numFmt w:val="lowerLetter"/>
+      <w:lvlText w:val="%5."/>
+      <w:lvlJc w:val="left"/>
+      <w:pPr>
+        <w:ind w:left="4680" w:hanging="360"/>
+      </w:pPr>
+    </w:lvl>
+    <w:lvl w:ilvl="5" w:tplc="0409001B" w:tentative="1">
+      <w:start w:val="1"/>
+      <w:numFmt w:val="lowerRoman"/>
+      <w:lvlText w:val="%6."/>
+      <w:lvlJc w:val="right"/>
+      <w:pPr>
+        <w:ind w:left="5400" w:hanging="180"/>
+      </w:pPr>
+    </w:lvl>
+    <w:lvl w:ilvl="6" w:tplc="0409000F" w:tentative="1">
+      <w:start w:val="1"/>
+      <w:numFmt w:val="decimal"/>
+      <w:lvlText w:val="%7."/>
+      <w:lvlJc w:val="left"/>
+      <w:pPr>
+        <w:ind w:left="6120" w:hanging="360"/>
+      </w:pPr>
+    </w:lvl>
+    <w:lvl w:ilvl="7" w:tplc="04090019" w:tentative="1">
+      <w:start w:val="1"/>
+      <w:numFmt w:val="lowerLetter"/>
+      <w:lvlText w:val="%8."/>
+      <w:lvlJc w:val="left"/>
+      <w:pPr>
+        <w:ind w:left="6840" w:hanging="360"/>
+      </w:pPr>
+    </w:lvl>
+    <w:lvl w:ilvl="8" w:tplc="0409001B" w:tentative="1">
+      <w:start w:val="1"/>
+      <w:numFmt w:val="lowerRoman"/>
+      <w:lvlText w:val="%9."/>
+      <w:lvlJc w:val="right"/>
+      <w:pPr>
+        <w:ind w:left="7560" w:hanging="180"/>
+      </w:pPr>
+    </w:lvl>
+  </w:abstractNum>
+  <w:abstractNum w:abstractNumId="16" w15:restartNumberingAfterBreak="0">
     <w:nsid w:val="55E630DB"/>
     <w:multiLevelType w:val="hybridMultilevel"/>
     <w:tmpl w:val="8A78AD5C"/>
@@ -3796,11 +4955,11 @@
       </w:pPr>
     </w:lvl>
   </w:abstractNum>
-  <w:abstractNum w:abstractNumId="16" w15:restartNumberingAfterBreak="0">
+  <w:abstractNum w:abstractNumId="17" w15:restartNumberingAfterBreak="0">
     <w:nsid w:val="63020030"/>
     <w:multiLevelType w:val="hybridMultilevel"/>
-    <w:tmpl w:val="871CCCEA"/>
-    <w:lvl w:ilvl="0" w:tplc="9C6EA5BC">
+    <w:tmpl w:val="33E40B56"/>
+    <w:lvl w:ilvl="0" w:tplc="3376BBE8">
       <w:start w:val="1"/>
       <w:numFmt w:val="decimal"/>
       <w:lvlText w:val="%1."/>
@@ -3810,6 +4969,7 @@
       </w:pPr>
       <w:rPr>
         <w:rFonts w:hint="default"/>
+        <w:i w:val="0"/>
       </w:rPr>
     </w:lvl>
     <w:lvl w:ilvl="1" w:tplc="04090019" w:tentative="1">
@@ -3885,7 +5045,7 @@
       </w:pPr>
     </w:lvl>
   </w:abstractNum>
-  <w:abstractNum w:abstractNumId="17" w15:restartNumberingAfterBreak="0">
+  <w:abstractNum w:abstractNumId="18" w15:restartNumberingAfterBreak="0">
     <w:nsid w:val="66D95E50"/>
     <w:multiLevelType w:val="hybridMultilevel"/>
     <w:tmpl w:val="37204868"/>
@@ -3974,7 +5134,7 @@
       </w:pPr>
     </w:lvl>
   </w:abstractNum>
-  <w:abstractNum w:abstractNumId="18" w15:restartNumberingAfterBreak="0">
+  <w:abstractNum w:abstractNumId="19" w15:restartNumberingAfterBreak="0">
     <w:nsid w:val="78634A53"/>
     <w:multiLevelType w:val="hybridMultilevel"/>
     <w:tmpl w:val="D2DAAC9A"/>
@@ -4063,7 +5223,7 @@
       </w:pPr>
     </w:lvl>
   </w:abstractNum>
-  <w:abstractNum w:abstractNumId="19" w15:restartNumberingAfterBreak="0">
+  <w:abstractNum w:abstractNumId="20" w15:restartNumberingAfterBreak="0">
     <w:nsid w:val="7F693833"/>
     <w:multiLevelType w:val="hybridMultilevel"/>
     <w:tmpl w:val="37204868"/>
@@ -4162,7 +5322,7 @@
     <w:abstractNumId w:val="0"/>
   </w:num>
   <w:num w:numId="4">
-    <w:abstractNumId w:val="19"/>
+    <w:abstractNumId w:val="20"/>
   </w:num>
   <w:num w:numId="5">
     <w:abstractNumId w:val="9"/>
@@ -4180,7 +5340,7 @@
     <w:abstractNumId w:val="8"/>
   </w:num>
   <w:num w:numId="10">
-    <w:abstractNumId w:val="16"/>
+    <w:abstractNumId w:val="17"/>
   </w:num>
   <w:num w:numId="11">
     <w:abstractNumId w:val="2"/>
@@ -4192,13 +5352,13 @@
     <w:abstractNumId w:val="14"/>
   </w:num>
   <w:num w:numId="14">
-    <w:abstractNumId w:val="15"/>
+    <w:abstractNumId w:val="16"/>
   </w:num>
   <w:num w:numId="15">
     <w:abstractNumId w:val="7"/>
   </w:num>
   <w:num w:numId="16">
-    <w:abstractNumId w:val="17"/>
+    <w:abstractNumId w:val="18"/>
   </w:num>
   <w:num w:numId="17">
     <w:abstractNumId w:val="10"/>
@@ -4210,7 +5370,10 @@
     <w:abstractNumId w:val="11"/>
   </w:num>
   <w:num w:numId="20">
-    <w:abstractNumId w:val="18"/>
+    <w:abstractNumId w:val="19"/>
+  </w:num>
+  <w:num w:numId="21">
+    <w:abstractNumId w:val="15"/>
   </w:num>
 </w:numbering>
 </file>

</xml_diff>